<commit_message>
Added setup, requirements, and imporved readme
Increased detail of documentation and included updated requirements.txt and setup.py files.
</commit_message>
<xml_diff>
--- a/sample_test/123 Folder we want to clone Lorem Ipsum/Test File 1 Lorem.docx
+++ b/sample_test/123 Folder we want to clone Lorem Ipsum/Test File 1 Lorem.docx
@@ -30,58 +30,6 @@
           <w:noProof/>
         </w:rPr>
         <w:t>Lorem ipsum dolor sit amet, consectetuer adipiscing elit. Maecenas porttitor congue massa. Fusce posuere, magna sed pulvinar ultricies, purus lectus malesuada libero, sit amet commodo magna eros quis urna.</w:t>
-      </w:r>
-    </w:p>
-    <w:p>
-      <w:pPr>
-        <w:rPr>
-          <w:noProof/>
-        </w:rPr>
-      </w:pPr>
-      <w:r>
-        <w:rPr>
-          <w:noProof/>
-        </w:rPr>
-        <w:t>Nunc viverra imperdiet enim. Fusce est. Vivamus a tellus.</w:t>
-      </w:r>
-    </w:p>
-    <w:p>
-      <w:pPr>
-        <w:rPr>
-          <w:noProof/>
-        </w:rPr>
-      </w:pPr>
-      <w:r>
-        <w:rPr>
-          <w:noProof/>
-        </w:rPr>
-        <w:t>Pellentesque habitant morbi tristique senectus et netus et malesuada fames ac turpis egestas. Proin pharetra nonummy pede. Mauris et orci.</w:t>
-      </w:r>
-    </w:p>
-    <w:p>
-      <w:pPr>
-        <w:rPr>
-          <w:noProof/>
-        </w:rPr>
-      </w:pPr>
-      <w:r>
-        <w:rPr>
-          <w:noProof/>
-        </w:rPr>
-        <w:t>Aenean nec lorem. In porttitor. Donec laoreet nonummy augue.</w:t>
-      </w:r>
-    </w:p>
-    <w:p>
-      <w:pPr>
-        <w:rPr>
-          <w:noProof/>
-        </w:rPr>
-      </w:pPr>
-      <w:r>
-        <w:rPr>
-          <w:noProof/>
-        </w:rPr>
-        <w:t>Suspendisse dui purus, scelerisque at, vulputate vitae, pretium mattis, nunc. Mauris eget neque at sem venenatis eleifend. Ut nonummy.</w:t>
       </w:r>
     </w:p>
     <w:p>
@@ -107,13 +55,13 @@
         <w:tblLook w:val="04A0" w:firstRow="1" w:lastRow="0" w:firstColumn="1" w:lastColumn="0" w:noHBand="0" w:noVBand="1"/>
       </w:tblPr>
       <w:tblGrid>
-        <w:gridCol w:w="4675"/>
-        <w:gridCol w:w="4675"/>
+        <w:gridCol w:w="6295"/>
+        <w:gridCol w:w="3055"/>
       </w:tblGrid>
       <w:tr>
         <w:tc>
           <w:tcPr>
-            <w:tcW w:w="4675" w:type="dxa"/>
+            <w:tcW w:w="6295" w:type="dxa"/>
           </w:tcPr>
           <w:p>
             <w:r>
@@ -126,7 +74,7 @@
         </w:tc>
         <w:tc>
           <w:tcPr>
-            <w:tcW w:w="4675" w:type="dxa"/>
+            <w:tcW w:w="3055" w:type="dxa"/>
           </w:tcPr>
           <w:p/>
         </w:tc>
@@ -134,13 +82,81 @@
       <w:tr>
         <w:tc>
           <w:tcPr>
-            <w:tcW w:w="4675" w:type="dxa"/>
+            <w:tcW w:w="6295" w:type="dxa"/>
           </w:tcPr>
           <w:p/>
+          <w:p>
+            <w:pPr>
+              <w:rPr>
+                <w:b/>
+                <w:bCs/>
+              </w:rPr>
+            </w:pPr>
+            <w:r>
+              <w:rPr>
+                <w:b/>
+                <w:bCs/>
+              </w:rPr>
+              <w:t>Sample Text in a Nested Table</w:t>
+            </w:r>
+          </w:p>
+          <w:tbl>
+            <w:tblPr>
+              <w:tblStyle w:val="TableGrid"/>
+              <w:tblW w:w="0" w:type="auto"/>
+              <w:tblLook w:val="04A0" w:firstRow="1" w:lastRow="0" w:firstColumn="1" w:lastColumn="0" w:noHBand="0" w:noVBand="1"/>
+            </w:tblPr>
+            <w:tblGrid>
+              <w:gridCol w:w="4915"/>
+              <w:gridCol w:w="810"/>
+            </w:tblGrid>
+            <w:tr>
+              <w:tc>
+                <w:tcPr>
+                  <w:tcW w:w="4915" w:type="dxa"/>
+                </w:tcPr>
+                <w:p>
+                  <w:pPr>
+                    <w:rPr>
+                      <w:b/>
+                      <w:bCs/>
+                    </w:rPr>
+                  </w:pPr>
+                  <w:r>
+                    <w:rPr>
+                      <w:noProof/>
+                    </w:rPr>
+                    <w:t>Lorem ipsum dolor sit amet, consectetuer adipiscing elit. Maecenas porttitor congue massa. Fusce posuere, magna sed pulvinar ultricies, purus lectus malesuada libero, sit amet commodo magna eros quis urna.</w:t>
+                  </w:r>
+                </w:p>
+              </w:tc>
+              <w:tc>
+                <w:tcPr>
+                  <w:tcW w:w="810" w:type="dxa"/>
+                </w:tcPr>
+                <w:p>
+                  <w:pPr>
+                    <w:rPr>
+                      <w:b/>
+                      <w:bCs/>
+                    </w:rPr>
+                  </w:pPr>
+                </w:p>
+              </w:tc>
+            </w:tr>
+          </w:tbl>
+          <w:p>
+            <w:pPr>
+              <w:rPr>
+                <w:b/>
+                <w:bCs/>
+              </w:rPr>
+            </w:pPr>
+          </w:p>
         </w:tc>
         <w:tc>
           <w:tcPr>
-            <w:tcW w:w="4675" w:type="dxa"/>
+            <w:tcW w:w="3055" w:type="dxa"/>
           </w:tcPr>
           <w:p>
             <w:r>
@@ -154,7 +170,6 @@
       </w:tr>
     </w:tbl>
     <w:p/>
-    <w:p/>
     <w:p>
       <w:pPr>
         <w:rPr>
@@ -219,24 +234,36 @@
           <w:bCs/>
           <w:noProof/>
         </w:rPr>
-        <w:t>Nunc viverra imperdiet enim. Fusce est. Vivamus a tellus.</w:t>
+        <w:t xml:space="preserve">SAMPLE </w:t>
+      </w:r>
+      <w:r>
+        <w:rPr>
+          <w:b/>
+          <w:bCs/>
+          <w:noProof/>
+        </w:rPr>
+        <w:t xml:space="preserve">UPPERCASE </w:t>
+      </w:r>
+      <w:r>
+        <w:rPr>
+          <w:b/>
+          <w:bCs/>
+          <w:noProof/>
+        </w:rPr>
+        <w:t>TEXT IN A PARAGRAPH</w:t>
       </w:r>
     </w:p>
     <w:p>
       <w:pPr>
         <w:rPr>
-          <w:b/>
-          <w:bCs/>
-          <w:noProof/>
-        </w:rPr>
-      </w:pPr>
-      <w:r>
-        <w:rPr>
-          <w:b/>
-          <w:bCs/>
-          <w:noProof/>
-        </w:rPr>
-        <w:t>Pellentesque habitant morbi tristique senectus et netus et malesuada fames ac turpis egestas. Proin pharetra nonummy pede. Mauris et orci.</w:t>
+          <w:noProof/>
+        </w:rPr>
+      </w:pPr>
+      <w:r>
+        <w:rPr>
+          <w:noProof/>
+        </w:rPr>
+        <w:t>LOREM IPSUM DOLOR SIT AMET, CONSECTETUER ADIPISCING ELIT. MAECENAS PORTTITOR CONGUE MASSA. FUSCE POSUERE, MAGNA SED PULVINAR ULTRICIES, PURUS LECTUS MALESUADA LIBERO, SIT AMET COMMODO MAGNA EROS QUIS URNA.</w:t>
       </w:r>
     </w:p>
     <w:p>
@@ -253,174 +280,28 @@
           <w:bCs/>
           <w:noProof/>
         </w:rPr>
-        <w:t>Aenean nec lorem. In porttitor. Donec laoreet nonummy augue.</w:t>
-      </w:r>
-      <w:r>
-        <w:rPr>
-          <w:b/>
-          <w:bCs/>
-          <w:noProof/>
-        </w:rPr>
-        <w:t xml:space="preserve"> </w:t>
+        <w:t xml:space="preserve">sample </w:t>
+      </w:r>
+      <w:r>
+        <w:rPr>
+          <w:b/>
+          <w:bCs/>
+          <w:noProof/>
+        </w:rPr>
+        <w:t xml:space="preserve">lowercase </w:t>
+      </w:r>
+      <w:r>
+        <w:rPr>
+          <w:b/>
+          <w:bCs/>
+          <w:noProof/>
+        </w:rPr>
+        <w:t>text in a paragraph</w:t>
       </w:r>
     </w:p>
     <w:p>
       <w:pPr>
         <w:rPr>
-          <w:b/>
-          <w:bCs/>
-          <w:noProof/>
-        </w:rPr>
-      </w:pPr>
-      <w:r>
-        <w:rPr>
-          <w:b/>
-          <w:bCs/>
-          <w:noProof/>
-        </w:rPr>
-        <w:lastRenderedPageBreak/>
-        <w:t xml:space="preserve">SAMPLE </w:t>
-      </w:r>
-      <w:r>
-        <w:rPr>
-          <w:b/>
-          <w:bCs/>
-          <w:noProof/>
-        </w:rPr>
-        <w:t xml:space="preserve">UPPERCASE </w:t>
-      </w:r>
-      <w:r>
-        <w:rPr>
-          <w:b/>
-          <w:bCs/>
-          <w:noProof/>
-        </w:rPr>
-        <w:t>TEXT IN A PARAGRAPH</w:t>
-      </w:r>
-    </w:p>
-    <w:p>
-      <w:pPr>
-        <w:rPr>
-          <w:noProof/>
-        </w:rPr>
-      </w:pPr>
-      <w:r>
-        <w:rPr>
-          <w:noProof/>
-        </w:rPr>
-        <w:t>LOREM IPSUM DOLOR SIT AMET, CONSECTETUER ADIPISCING ELIT. MAECENAS PORTTITOR CONGUE MASSA. FUSCE POSUERE, MAGNA SED PULVINAR ULTRICIES, PURUS LECTUS MALESUADA LIBERO, SIT AMET COMMODO MAGNA EROS QUIS URNA.</w:t>
-      </w:r>
-    </w:p>
-    <w:p>
-      <w:pPr>
-        <w:rPr>
-          <w:noProof/>
-        </w:rPr>
-      </w:pPr>
-      <w:r>
-        <w:rPr>
-          <w:noProof/>
-        </w:rPr>
-        <w:t>NUNC VIVERRA IMPERDIET ENIM. FUSCE EST. VIVAMUS A TELLUS.</w:t>
-      </w:r>
-    </w:p>
-    <w:p>
-      <w:pPr>
-        <w:rPr>
-          <w:noProof/>
-        </w:rPr>
-      </w:pPr>
-      <w:r>
-        <w:rPr>
-          <w:noProof/>
-        </w:rPr>
-        <w:t>PELLENTESQUE HABITANT MORBI TRISTIQUE SENECTUS ET NETUS ET MALESUADA FAMES AC TURPIS EGESTAS. PROIN PHARETRA NONUMMY PEDE. MAURIS ET ORCI.</w:t>
-      </w:r>
-    </w:p>
-    <w:p>
-      <w:pPr>
-        <w:rPr>
-          <w:noProof/>
-        </w:rPr>
-      </w:pPr>
-      <w:r>
-        <w:rPr>
-          <w:noProof/>
-        </w:rPr>
-        <w:t>AENEAN NEC LOREM. IN PORTTITOR. DONEC LAOREET NONUMMY AUGUE.</w:t>
-      </w:r>
-    </w:p>
-    <w:p>
-      <w:pPr>
-        <w:rPr>
-          <w:noProof/>
-        </w:rPr>
-      </w:pPr>
-      <w:r>
-        <w:rPr>
-          <w:noProof/>
-        </w:rPr>
-        <w:t>SUSPENDISSE DUI PURUS, SCELERISQUE AT, VULPUTATE VITAE, PRETIUM MATTIS, NUNC. MAURIS EGET NEQUE AT SEM VENENATIS ELEIFEND. UT NONUMMY.</w:t>
-      </w:r>
-    </w:p>
-    <w:p>
-      <w:pPr>
-        <w:rPr>
-          <w:b/>
-          <w:bCs/>
-          <w:noProof/>
-        </w:rPr>
-      </w:pPr>
-    </w:p>
-    <w:p>
-      <w:pPr>
-        <w:rPr>
-          <w:noProof/>
-        </w:rPr>
-      </w:pPr>
-      <w:r>
-        <w:rPr>
-          <w:noProof/>
-        </w:rPr>
-        <w:t>SUSPENDISSE DUI PURUS, SCELERISQUE AT, VULPUTATE VITAE, PRETIUM MATTIS, NUNC. MAURIS EGET NEQUE AT SEM VENENATIS ELEIFEND. UT NONUMMY.</w:t>
-      </w:r>
-    </w:p>
-    <w:p>
-      <w:pPr>
-        <w:rPr>
-          <w:b/>
-          <w:bCs/>
-          <w:noProof/>
-        </w:rPr>
-      </w:pPr>
-      <w:r>
-        <w:rPr>
-          <w:b/>
-          <w:bCs/>
-          <w:noProof/>
-        </w:rPr>
-        <w:t xml:space="preserve">sample </w:t>
-      </w:r>
-      <w:r>
-        <w:rPr>
-          <w:b/>
-          <w:bCs/>
-          <w:noProof/>
-        </w:rPr>
-        <w:t xml:space="preserve">lowercase </w:t>
-      </w:r>
-      <w:r>
-        <w:rPr>
-          <w:b/>
-          <w:bCs/>
-          <w:noProof/>
-        </w:rPr>
-        <w:t>text in a paragraph</w:t>
-      </w:r>
-    </w:p>
-    <w:p>
-      <w:pPr>
-        <w:rPr>
           <w:noProof/>
         </w:rPr>
       </w:pPr>
@@ -429,80 +310,6 @@
           <w:noProof/>
         </w:rPr>
         <w:t>lorem ipsum dolor sit amet, consectetuer adipiscing elit. maecenas porttitor congue massa. fusce posuere, magna sed pulvinar ultricies, purus lectus malesuada libero, sit amet commodo magna eros quis urna.</w:t>
-      </w:r>
-    </w:p>
-    <w:p>
-      <w:pPr>
-        <w:rPr>
-          <w:noProof/>
-        </w:rPr>
-      </w:pPr>
-      <w:r>
-        <w:rPr>
-          <w:noProof/>
-        </w:rPr>
-        <w:t>nunc viverra imperdiet enim. fusce est. vivamus a tellus.</w:t>
-      </w:r>
-    </w:p>
-    <w:p>
-      <w:pPr>
-        <w:rPr>
-          <w:noProof/>
-        </w:rPr>
-      </w:pPr>
-      <w:r>
-        <w:rPr>
-          <w:noProof/>
-        </w:rPr>
-        <w:t>pellentesque habitant morbi tristique senectus et netus et malesuada fames ac turpis egestas. proin pharetra nonummy pede. mauris et orci.</w:t>
-      </w:r>
-    </w:p>
-    <w:p>
-      <w:pPr>
-        <w:rPr>
-          <w:noProof/>
-        </w:rPr>
-      </w:pPr>
-      <w:r>
-        <w:rPr>
-          <w:noProof/>
-        </w:rPr>
-        <w:t>aenean nec lorem. in porttitor. donec laoreet nonummy augue.</w:t>
-      </w:r>
-    </w:p>
-    <w:p>
-      <w:pPr>
-        <w:rPr>
-          <w:noProof/>
-        </w:rPr>
-      </w:pPr>
-      <w:r>
-        <w:rPr>
-          <w:noProof/>
-        </w:rPr>
-        <w:t>suspendisse dui purus, scelerisque at, vulputate vitae, pretium mattis, nunc. mauris eget neque at sem venenatis eleifend. ut nonummy.</w:t>
-      </w:r>
-    </w:p>
-    <w:p>
-      <w:pPr>
-        <w:rPr>
-          <w:b/>
-          <w:bCs/>
-          <w:noProof/>
-        </w:rPr>
-      </w:pPr>
-    </w:p>
-    <w:p>
-      <w:pPr>
-        <w:rPr>
-          <w:noProof/>
-        </w:rPr>
-      </w:pPr>
-      <w:r>
-        <w:rPr>
-          <w:noProof/>
-        </w:rPr>
-        <w:t>suspendisse dui purus, scelerisque at, vulputate vitae, pretium mattis, nunc. mauris eget neque at sem venenatis eleifend. ut nonummy.</w:t>
       </w:r>
     </w:p>
     <w:p/>

</xml_diff>